<commit_message>
Updated readme files, generated test files
</commit_message>
<xml_diff>
--- a/web/test/files/export/export-resource-no-annotations.docx
+++ b/web/test/files/export/export-resource-no-annotations.docx
@@ -4,42 +4,42 @@
   <w:body>
     <w:p>
       <w:pPr>
-        <w:pStyle w:val="NodeStart"/>
-      </w:pPr>
-      <w:r>
-        <w:t xml:space="preserve">_h2o_keep_element</w:t>
+        <w:pStyle w:val="ResourceNumber"/>
+      </w:pPr>
+      <w:r>
+        <w:t xml:space="preserve">1.1</w:t>
       </w:r>
     </w:p>
     <w:p>
       <w:pPr>
-        <w:pStyle w:val="HeadSeparator"/>
-      </w:pPr>
-      <w:r>
-        <w:t xml:space="preserve">_h2o_keep_element</w:t>
+        <w:pStyle w:val="ResourceTitle"/>
+      </w:pPr>
+      <w:r>
+        <w:t xml:space="preserve">Legal Doc 0</w:t>
       </w:r>
     </w:p>
     <w:p>
       <w:pPr>
-        <w:pStyle w:val="ResourceNumber"/>
-      </w:pPr>
-      <w:r>
-        <w:t xml:space="preserve">1.1</w:t>
+        <w:pStyle w:val="BodyText"/>
+      </w:pPr>
+      <w:r>
+        <w:t xml:space="preserve">A Title</w:t>
       </w:r>
     </w:p>
     <w:p>
       <w:pPr>
-        <w:pStyle w:val="ResourceTitle"/>
-      </w:pPr>
-      <w:r>
-        <w:t xml:space="preserve">Legal Doc 0</w:t>
+        <w:pStyle w:val="BodyText"/>
+      </w:pPr>
+      <w:r>
+        <w:t xml:space="preserve">This text has a note</w:t>
       </w:r>
     </w:p>
     <w:p>
       <w:pPr>
-        <w:pStyle w:val="HeadEnd"/>
-      </w:pPr>
-      <w:r>
-        <w:t xml:space="preserve">_h2o_keep_element</w:t>
+        <w:pStyle w:val="BodyText"/>
+      </w:pPr>
+      <w:r>
+        <w:t xml:space="preserve">spanning paragraphs</w:t>
       </w:r>
     </w:p>
     <w:p>
@@ -47,7 +47,7 @@
         <w:pStyle w:val="BodyText"/>
       </w:pPr>
       <w:r>
-        <w:t xml:space="preserve">A Title</w:t>
+        <w:t xml:space="preserve">This text has a link</w:t>
       </w:r>
     </w:p>
     <w:p>
@@ -55,7 +55,7 @@
         <w:pStyle w:val="BodyText"/>
       </w:pPr>
       <w:r>
-        <w:t xml:space="preserve">This text has a note</w:t>
+        <w:t xml:space="preserve">spanning paragraphs</w:t>
       </w:r>
     </w:p>
     <w:p>
@@ -63,7 +63,7 @@
         <w:pStyle w:val="BodyText"/>
       </w:pPr>
       <w:r>
-        <w:t xml:space="preserve">spanning paragraphs</w:t>
+        <w:t xml:space="preserve">This text is highlighted</w:t>
       </w:r>
     </w:p>
     <w:p>
@@ -71,7 +71,7 @@
         <w:pStyle w:val="BodyText"/>
       </w:pPr>
       <w:r>
-        <w:t xml:space="preserve">This text has a link</w:t>
+        <w:t xml:space="preserve">spanning paragraphs</w:t>
       </w:r>
     </w:p>
     <w:p>
@@ -79,7 +79,7 @@
         <w:pStyle w:val="BodyText"/>
       </w:pPr>
       <w:r>
-        <w:t xml:space="preserve">spanning paragraphs</w:t>
+        <w:t xml:space="preserve">This text is elided: is elided</w:t>
       </w:r>
     </w:p>
     <w:p>
@@ -87,7 +87,7 @@
         <w:pStyle w:val="BodyText"/>
       </w:pPr>
       <w:r>
-        <w:t xml:space="preserve">This text is highlighted</w:t>
+        <w:t xml:space="preserve">and so is this</w:t>
       </w:r>
     </w:p>
     <w:p>
@@ -95,7 +95,7 @@
         <w:pStyle w:val="BodyText"/>
       </w:pPr>
       <w:r>
-        <w:t xml:space="preserve">spanning paragraphs</w:t>
+        <w:t xml:space="preserve">and so is this but this isn't</w:t>
       </w:r>
     </w:p>
     <w:p>
@@ -103,7 +103,7 @@
         <w:pStyle w:val="BodyText"/>
       </w:pPr>
       <w:r>
-        <w:t xml:space="preserve">This text is elided: is elided</w:t>
+        <w:t xml:space="preserve">This text is replaced: is replaced</w:t>
       </w:r>
     </w:p>
     <w:p>
@@ -124,26 +124,10 @@
     </w:p>
     <w:p>
       <w:pPr>
-        <w:pStyle w:val="BodyText"/>
-      </w:pPr>
-      <w:r>
-        <w:t xml:space="preserve">This text is replaced: is replaced</w:t>
-      </w:r>
-    </w:p>
-    <w:p>
-      <w:pPr>
-        <w:pStyle w:val="BodyText"/>
-      </w:pPr>
-      <w:r>
-        <w:t xml:space="preserve">and so is this</w:t>
-      </w:r>
-    </w:p>
-    <w:p>
-      <w:pPr>
-        <w:pStyle w:val="BodyText"/>
-      </w:pPr>
-      <w:r>
-        <w:t xml:space="preserve">and so is this but this isn't</w:t>
+        <w:pStyle w:val="invisibleseparator"/>
+      </w:pPr>
+      <w:r>
+        <w:t xml:space="preserve"> </w:t>
       </w:r>
     </w:p>
     <w:p>
@@ -270,14 +254,6 @@
       </w:r>
       <w:r>
         <w:t xml:space="preserve">viewing. Make a backup copy of your document before experimenting.</w:t>
-      </w:r>
-    </w:p>
-    <w:p>
-      <w:pPr>
-        <w:pStyle w:val="NodeEnd"/>
-      </w:pPr>
-      <w:r>
-        <w:t xml:space="preserve">_h2o_keep_element;</w:t>
       </w:r>
     </w:p>
     <w:sectPr/>
@@ -2544,26 +2520,6 @@
     <w:qFormat/>
     <w:rsid w:val="008B3BDA"/>
   </w:style>
-  <w:style w:type="paragraph" w:customStyle="1" w:styleId="HeadEnd">
-    <w:name w:val="Head End"/>
-    <w:basedOn w:val="BodyText"/>
-    <w:qFormat/>
-  </w:style>
-  <w:style w:type="paragraph" w:customStyle="1" w:styleId="HeadSeparator">
-    <w:name w:val="Head Separator"/>
-    <w:basedOn w:val="BodyText"/>
-    <w:qFormat/>
-  </w:style>
-  <w:style w:type="paragraph" w:customStyle="1" w:styleId="NodeEnd">
-    <w:name w:val="Node End"/>
-    <w:basedOn w:val="BodyText"/>
-    <w:qFormat/>
-  </w:style>
-  <w:style w:type="paragraph" w:customStyle="1" w:styleId="NodeStart">
-    <w:name w:val="Node Start"/>
-    <w:basedOn w:val="BodyText"/>
-    <w:qFormat/>
-  </w:style>
   <w:style w:type="character" w:customStyle="1" w:styleId="KeywordTok">
     <w:name w:val="KeywordTok"/>
     <w:basedOn w:val="VerbatimChar"/>

</xml_diff>